<commit_message>
Job 3 - edit file docx
</commit_message>
<xml_diff>
--- a/Job3_Detect Face and Emotion with Raspberry Pi/Bản giải thích nhận diện khuôn mặt và cảm xúc.docx
+++ b/Job3_Detect Face and Emotion with Raspberry Pi/Bản giải thích nhận diện khuôn mặt và cảm xúc.docx
@@ -2319,16 +2319,7 @@
         <w:t xml:space="preserve"> </w:t>
       </w:r>
       <w:r>
-        <w:t xml:space="preserve">Hàm sử dụng </w:t>
-      </w:r>
-      <w:r>
-        <w:rPr>
-          <w:b/>
-        </w:rPr>
-        <w:t>client.face_detection(image=image)</w:t>
-      </w:r>
-      <w:r>
-        <w:t xml:space="preserve"> để gửi đối tượng hình ảnh đã chuẩn bị đến Google Cloud Vision API và yêu cầu phân tích khuôn mặt trong hình ảnh. Kết quả phân tích được lưu trong biến response.</w:t>
+        <w:t>image = vision_v1.Image(content=content): Đối tượng hình ảnh image được tạo ra từ dữ liệu hình ảnh content</w:t>
       </w:r>
     </w:p>
     <w:tbl>

</xml_diff>